<commit_message>
Correct phonenumber on cv.
</commit_message>
<xml_diff>
--- a/assets/cv/MingLee-CV.docx
+++ b/assets/cv/MingLee-CV.docx
@@ -109,7 +109,15 @@
           <w:sz w:val="24"/>
           <w:szCs w:val="24"/>
         </w:rPr>
-        <w:t xml:space="preserve"> 07825 750236</w:t>
+        <w:t xml:space="preserve"> </w:t>
+      </w:r>
+      <w:r>
+        <w:rPr>
+          <w:rFonts w:ascii="Times New Roman" w:eastAsia="Times New Roman" w:hAnsi="Times New Roman" w:cs="Times New Roman"/>
+          <w:sz w:val="24"/>
+          <w:szCs w:val="24"/>
+        </w:rPr>
+        <w:t>07875 725020</w:t>
       </w:r>
     </w:p>
     <w:p>

</xml_diff>

<commit_message>
Fx typo on cv.
</commit_message>
<xml_diff>
--- a/assets/cv/MingLee-CV.docx
+++ b/assets/cv/MingLee-CV.docx
@@ -1,7 +1,6 @@
 
 <file path=word/document.xml><?xml version="1.0" encoding="utf-8"?>
 <w:document xmlns:ve="http://schemas.openxmlformats.org/markup-compatibility/2006" xmlns:o="urn:schemas-microsoft-com:office:office" xmlns:r="http://schemas.openxmlformats.org/officeDocument/2006/relationships" xmlns:m="http://schemas.openxmlformats.org/officeDocument/2006/math" xmlns:v="urn:schemas-microsoft-com:vml" xmlns:wp="http://schemas.openxmlformats.org/drawingml/2006/wordprocessingDrawing" xmlns:w10="urn:schemas-microsoft-com:office:word" xmlns:w="http://schemas.openxmlformats.org/wordprocessingml/2006/main" xmlns:wne="http://schemas.microsoft.com/office/word/2006/wordml">
-  <w:background w:color="FFFFFF"/>
   <w:body>
     <w:p>
       <w:pPr>
@@ -9,46 +8,45 @@
         <w:ind w:left="-30"/>
         <w:jc w:val="center"/>
         <w:rPr>
-          <w:sz w:val="60"/>
-          <w:szCs w:val="60"/>
-        </w:rPr>
-      </w:pPr>
-      <w:r>
-        <w:rPr>
-          <w:sz w:val="60"/>
-          <w:szCs w:val="60"/>
-        </w:rPr>
-        <w:t>Ming Lee</w:t>
-      </w:r>
-    </w:p>
-    <w:p>
-      <w:pPr>
-        <w:pStyle w:val="normal0"/>
-        <w:ind w:left="-30"/>
-        <w:jc w:val="right"/>
-        <w:rPr>
-          <w:b/>
+          <w:rFonts w:ascii="Times New Roman" w:eastAsia="Times New Roman" w:hAnsi="Times New Roman" w:cs="Times New Roman"/>
           <w:sz w:val="24"/>
           <w:szCs w:val="24"/>
         </w:rPr>
         <w:sectPr>
           <w:pgSz w:w="11909" w:h="16834"/>
-          <w:pgMar w:top="1440" w:right="1440" w:bottom="1440" w:left="1440" w:header="720" w:footer="720" w:gutter="0"/>
+          <w:pgMar w:top="1440" w:right="1440" w:bottom="1440" w:left="1440" w:header="0" w:footer="720" w:gutter="0"/>
           <w:pgNumType w:start="1"/>
           <w:cols w:space="720"/>
         </w:sectPr>
       </w:pPr>
-    </w:p>
-    <w:p>
-      <w:pPr>
-        <w:pStyle w:val="normal0"/>
-        <w:spacing w:line="240" w:lineRule="auto"/>
-      </w:pPr>
-    </w:p>
-    <w:p>
-      <w:pPr>
-        <w:pStyle w:val="normal0"/>
-        <w:spacing w:line="240" w:lineRule="auto"/>
+      <w:r>
+        <w:rPr>
+          <w:sz w:val="60"/>
+          <w:szCs w:val="60"/>
+        </w:rPr>
+        <w:t>Ming Lee</w:t>
+      </w:r>
+    </w:p>
+    <w:p>
+      <w:pPr>
+        <w:pStyle w:val="normal0"/>
+        <w:spacing w:line="240" w:lineRule="auto"/>
+        <w:rPr>
+          <w:rFonts w:ascii="Times New Roman" w:eastAsia="Times New Roman" w:hAnsi="Times New Roman" w:cs="Times New Roman"/>
+          <w:sz w:val="24"/>
+          <w:szCs w:val="24"/>
+        </w:rPr>
+      </w:pPr>
+    </w:p>
+    <w:p>
+      <w:pPr>
+        <w:pStyle w:val="normal0"/>
+        <w:spacing w:line="240" w:lineRule="auto"/>
+        <w:rPr>
+          <w:rFonts w:ascii="Times New Roman" w:eastAsia="Times New Roman" w:hAnsi="Times New Roman" w:cs="Times New Roman"/>
+          <w:sz w:val="24"/>
+          <w:szCs w:val="24"/>
+        </w:rPr>
       </w:pPr>
       <w:r>
         <w:rPr>
@@ -63,6 +61,11 @@
       <w:pPr>
         <w:pStyle w:val="normal0"/>
         <w:spacing w:line="240" w:lineRule="auto"/>
+        <w:rPr>
+          <w:rFonts w:ascii="Times New Roman" w:eastAsia="Times New Roman" w:hAnsi="Times New Roman" w:cs="Times New Roman"/>
+          <w:sz w:val="24"/>
+          <w:szCs w:val="24"/>
+        </w:rPr>
       </w:pPr>
       <w:r>
         <w:rPr>
@@ -79,8 +82,6 @@
         <w:spacing w:line="240" w:lineRule="auto"/>
         <w:ind w:left="-30"/>
         <w:jc w:val="center"/>
-      </w:pPr>
-      <w:r>
         <w:rPr>
           <w:rFonts w:ascii="Times New Roman" w:eastAsia="Times New Roman" w:hAnsi="Times New Roman" w:cs="Times New Roman"/>
           <w:b/>
@@ -88,6 +89,15 @@
           <w:szCs w:val="24"/>
           <w:u w:val="single"/>
         </w:rPr>
+      </w:pPr>
+      <w:r>
+        <w:rPr>
+          <w:rFonts w:ascii="Times New Roman" w:eastAsia="Times New Roman" w:hAnsi="Times New Roman" w:cs="Times New Roman"/>
+          <w:b/>
+          <w:sz w:val="24"/>
+          <w:szCs w:val="24"/>
+          <w:u w:val="single"/>
+        </w:rPr>
         <w:t>Work Experience</w:t>
       </w:r>
     </w:p>
@@ -95,6 +105,13 @@
       <w:pPr>
         <w:pStyle w:val="normal0"/>
         <w:spacing w:line="240" w:lineRule="auto"/>
+        <w:rPr>
+          <w:rFonts w:ascii="Times New Roman" w:eastAsia="Times New Roman" w:hAnsi="Times New Roman" w:cs="Times New Roman"/>
+          <w:b/>
+          <w:sz w:val="24"/>
+          <w:szCs w:val="24"/>
+          <w:u w:val="single"/>
+        </w:rPr>
       </w:pPr>
     </w:p>
     <w:p>
@@ -103,10 +120,16 @@
         <w:spacing w:line="240" w:lineRule="auto"/>
         <w:ind w:left="-30"/>
         <w:jc w:val="center"/>
+        <w:rPr>
+          <w:rFonts w:ascii="Times New Roman" w:eastAsia="Times New Roman" w:hAnsi="Times New Roman" w:cs="Times New Roman"/>
+          <w:b/>
+          <w:sz w:val="24"/>
+          <w:szCs w:val="24"/>
+        </w:rPr>
         <w:sectPr>
           <w:type w:val="continuous"/>
           <w:pgSz w:w="11909" w:h="16834"/>
-          <w:pgMar w:top="1440" w:right="1440" w:bottom="1440" w:left="1440" w:header="720" w:footer="720" w:gutter="0"/>
+          <w:pgMar w:top="1440" w:right="1440" w:bottom="1440" w:left="1440" w:header="0" w:footer="720" w:gutter="0"/>
           <w:cols w:space="720"/>
         </w:sectPr>
       </w:pPr>
@@ -126,6 +149,11 @@
       <w:pPr>
         <w:pStyle w:val="normal0"/>
         <w:spacing w:line="240" w:lineRule="auto"/>
+        <w:rPr>
+          <w:rFonts w:ascii="Times New Roman" w:eastAsia="Times New Roman" w:hAnsi="Times New Roman" w:cs="Times New Roman"/>
+          <w:sz w:val="24"/>
+          <w:szCs w:val="24"/>
+        </w:rPr>
       </w:pPr>
       <w:r>
         <w:rPr>
@@ -150,6 +178,12 @@
       <w:pPr>
         <w:pStyle w:val="normal0"/>
         <w:spacing w:line="240" w:lineRule="auto"/>
+        <w:rPr>
+          <w:rFonts w:ascii="Times New Roman" w:eastAsia="Times New Roman" w:hAnsi="Times New Roman" w:cs="Times New Roman"/>
+          <w:b/>
+          <w:sz w:val="24"/>
+          <w:szCs w:val="24"/>
+        </w:rPr>
       </w:pPr>
       <w:r>
         <w:rPr>
@@ -165,6 +199,11 @@
       <w:pPr>
         <w:pStyle w:val="normal0"/>
         <w:spacing w:line="240" w:lineRule="auto"/>
+        <w:rPr>
+          <w:rFonts w:ascii="Times New Roman" w:eastAsia="Times New Roman" w:hAnsi="Times New Roman" w:cs="Times New Roman"/>
+          <w:sz w:val="24"/>
+          <w:szCs w:val="24"/>
+        </w:rPr>
       </w:pPr>
       <w:r>
         <w:rPr>
@@ -180,6 +219,12 @@
       <w:pPr>
         <w:pStyle w:val="normal0"/>
         <w:spacing w:line="240" w:lineRule="auto"/>
+        <w:rPr>
+          <w:rFonts w:ascii="Times New Roman" w:eastAsia="Times New Roman" w:hAnsi="Times New Roman" w:cs="Times New Roman"/>
+          <w:b/>
+          <w:sz w:val="24"/>
+          <w:szCs w:val="24"/>
+        </w:rPr>
       </w:pPr>
       <w:r>
         <w:rPr>
@@ -197,13 +242,18 @@
           <w:sz w:val="24"/>
           <w:szCs w:val="24"/>
         </w:rPr>
-        <w:t>February 2015 - Present</w:t>
-      </w:r>
-    </w:p>
-    <w:p>
-      <w:pPr>
-        <w:pStyle w:val="normal0"/>
-        <w:spacing w:line="240" w:lineRule="auto"/>
+        <w:t>February 2016 - Present</w:t>
+      </w:r>
+    </w:p>
+    <w:p>
+      <w:pPr>
+        <w:pStyle w:val="normal0"/>
+        <w:spacing w:line="240" w:lineRule="auto"/>
+        <w:rPr>
+          <w:rFonts w:ascii="Times New Roman" w:eastAsia="Times New Roman" w:hAnsi="Times New Roman" w:cs="Times New Roman"/>
+          <w:sz w:val="24"/>
+          <w:szCs w:val="24"/>
+        </w:rPr>
       </w:pPr>
       <w:r>
         <w:rPr>
@@ -228,10 +278,15 @@
         <w:pStyle w:val="normal0"/>
         <w:spacing w:line="240" w:lineRule="auto"/>
         <w:ind w:firstLine="720"/>
+        <w:rPr>
+          <w:rFonts w:ascii="Times New Roman" w:eastAsia="Times New Roman" w:hAnsi="Times New Roman" w:cs="Times New Roman"/>
+          <w:sz w:val="24"/>
+          <w:szCs w:val="24"/>
+        </w:rPr>
         <w:sectPr>
           <w:type w:val="continuous"/>
           <w:pgSz w:w="11909" w:h="16834"/>
-          <w:pgMar w:top="1440" w:right="1440" w:bottom="1440" w:left="1440" w:header="720" w:footer="720" w:gutter="0"/>
+          <w:pgMar w:top="1440" w:right="1440" w:bottom="1440" w:left="1440" w:header="0" w:footer="720" w:gutter="0"/>
           <w:cols w:num="2" w:space="720" w:equalWidth="0">
             <w:col w:w="4152" w:space="720"/>
             <w:col w:w="4152" w:space="0"/>
@@ -286,7 +341,15 @@
           <w:sz w:val="24"/>
           <w:szCs w:val="24"/>
         </w:rPr>
-        <w:t xml:space="preserve"> using Angular/Backbone framework, for a wide range of clients. Writing tests in Karma and Protractor. Developing the user interface with Html5 and Sass.</w:t>
+        <w:t xml:space="preserve"> using Angular/Backbone framework, for a wide range of clients. Writing tests in Karma and Pro</w:t>
+      </w:r>
+      <w:r>
+        <w:rPr>
+          <w:rFonts w:ascii="Times New Roman" w:eastAsia="Times New Roman" w:hAnsi="Times New Roman" w:cs="Times New Roman"/>
+          <w:sz w:val="24"/>
+          <w:szCs w:val="24"/>
+        </w:rPr>
+        <w:t>tractor. Developing the user interface with Html5 and Sass.</w:t>
       </w:r>
     </w:p>
     <w:p>
@@ -350,7 +413,15 @@
           <w:sz w:val="24"/>
           <w:szCs w:val="24"/>
         </w:rPr>
-        <w:t xml:space="preserve">Developed 5 back end applications using Rest APIs in Python and </w:t>
+        <w:t>Developed 5 back end applications using Rest AP</w:t>
+      </w:r>
+      <w:r>
+        <w:rPr>
+          <w:rFonts w:ascii="Times New Roman" w:eastAsia="Times New Roman" w:hAnsi="Times New Roman" w:cs="Times New Roman"/>
+          <w:sz w:val="24"/>
+          <w:szCs w:val="24"/>
+        </w:rPr>
+        <w:t xml:space="preserve">Is in Python and </w:t>
       </w:r>
       <w:proofErr w:type="spellStart"/>
       <w:r>
@@ -514,6 +585,11 @@
         <w:pStyle w:val="normal0"/>
         <w:spacing w:line="240" w:lineRule="auto"/>
         <w:jc w:val="both"/>
+        <w:rPr>
+          <w:rFonts w:ascii="Times New Roman" w:eastAsia="Times New Roman" w:hAnsi="Times New Roman" w:cs="Times New Roman"/>
+          <w:sz w:val="24"/>
+          <w:szCs w:val="24"/>
+        </w:rPr>
       </w:pPr>
     </w:p>
     <w:p>
@@ -522,10 +598,16 @@
         <w:spacing w:line="240" w:lineRule="auto"/>
         <w:ind w:left="-30"/>
         <w:jc w:val="center"/>
+        <w:rPr>
+          <w:rFonts w:ascii="Times New Roman" w:eastAsia="Times New Roman" w:hAnsi="Times New Roman" w:cs="Times New Roman"/>
+          <w:b/>
+          <w:sz w:val="24"/>
+          <w:szCs w:val="24"/>
+        </w:rPr>
         <w:sectPr>
           <w:type w:val="continuous"/>
           <w:pgSz w:w="11909" w:h="16834"/>
-          <w:pgMar w:top="1440" w:right="1440" w:bottom="1440" w:left="1440" w:header="720" w:footer="720" w:gutter="0"/>
+          <w:pgMar w:top="1440" w:right="1440" w:bottom="1440" w:left="1440" w:header="0" w:footer="720" w:gutter="0"/>
           <w:cols w:space="720"/>
         </w:sectPr>
       </w:pPr>
@@ -543,6 +625,12 @@
       <w:pPr>
         <w:pStyle w:val="normal0"/>
         <w:spacing w:line="240" w:lineRule="auto"/>
+        <w:rPr>
+          <w:rFonts w:ascii="Times New Roman" w:eastAsia="Times New Roman" w:hAnsi="Times New Roman" w:cs="Times New Roman"/>
+          <w:b/>
+          <w:sz w:val="24"/>
+          <w:szCs w:val="24"/>
+        </w:rPr>
       </w:pPr>
       <w:r>
         <w:rPr>
@@ -559,10 +647,16 @@
       <w:pPr>
         <w:pStyle w:val="normal0"/>
         <w:spacing w:line="240" w:lineRule="auto"/>
+        <w:rPr>
+          <w:rFonts w:ascii="Times New Roman" w:eastAsia="Times New Roman" w:hAnsi="Times New Roman" w:cs="Times New Roman"/>
+          <w:b/>
+          <w:sz w:val="24"/>
+          <w:szCs w:val="24"/>
+        </w:rPr>
         <w:sectPr>
           <w:type w:val="continuous"/>
           <w:pgSz w:w="11909" w:h="16834"/>
-          <w:pgMar w:top="1440" w:right="1440" w:bottom="1440" w:left="1440" w:header="720" w:footer="720" w:gutter="0"/>
+          <w:pgMar w:top="1440" w:right="1440" w:bottom="1440" w:left="1440" w:header="0" w:footer="720" w:gutter="0"/>
           <w:cols w:num="2" w:space="720" w:equalWidth="0">
             <w:col w:w="4152" w:space="720"/>
             <w:col w:w="4152" w:space="0"/>
@@ -610,7 +704,25 @@
           <w:szCs w:val="24"/>
         </w:rPr>
         <w:lastRenderedPageBreak/>
-        <w:t>Migrating from Subversion to Git.</w:t>
+        <w:t xml:space="preserve">Migrating from Subversion to </w:t>
+      </w:r>
+      <w:proofErr w:type="spellStart"/>
+      <w:r>
+        <w:rPr>
+          <w:rFonts w:ascii="Times New Roman" w:eastAsia="Times New Roman" w:hAnsi="Times New Roman" w:cs="Times New Roman"/>
+          <w:sz w:val="24"/>
+          <w:szCs w:val="24"/>
+        </w:rPr>
+        <w:t>Git</w:t>
+      </w:r>
+      <w:proofErr w:type="spellEnd"/>
+      <w:r>
+        <w:rPr>
+          <w:rFonts w:ascii="Times New Roman" w:eastAsia="Times New Roman" w:hAnsi="Times New Roman" w:cs="Times New Roman"/>
+          <w:sz w:val="24"/>
+          <w:szCs w:val="24"/>
+        </w:rPr>
+        <w:t>.</w:t>
       </w:r>
     </w:p>
     <w:p>
@@ -723,7 +835,15 @@
           <w:sz w:val="24"/>
           <w:szCs w:val="24"/>
         </w:rPr>
-        <w:t xml:space="preserve">Developed one Cordova application using </w:t>
+        <w:t xml:space="preserve">Developed one </w:t>
+      </w:r>
+      <w:r>
+        <w:rPr>
+          <w:rFonts w:ascii="Times New Roman" w:eastAsia="Times New Roman" w:hAnsi="Times New Roman" w:cs="Times New Roman"/>
+          <w:sz w:val="24"/>
+          <w:szCs w:val="24"/>
+        </w:rPr>
+        <w:t xml:space="preserve">Cordova application using </w:t>
       </w:r>
       <w:proofErr w:type="spellStart"/>
       <w:r>
@@ -787,13 +907,26 @@
           <w:sz w:val="24"/>
           <w:szCs w:val="24"/>
         </w:rPr>
-        <w:t>Clients include: Johnson &amp; Johnson, GSK and Lego.</w:t>
-      </w:r>
-    </w:p>
-    <w:p>
-      <w:pPr>
-        <w:pStyle w:val="normal0"/>
-        <w:spacing w:line="240" w:lineRule="auto"/>
+        <w:t>Clients include: Johnson &amp;</w:t>
+      </w:r>
+      <w:r>
+        <w:rPr>
+          <w:rFonts w:ascii="Times New Roman" w:eastAsia="Times New Roman" w:hAnsi="Times New Roman" w:cs="Times New Roman"/>
+          <w:sz w:val="24"/>
+          <w:szCs w:val="24"/>
+        </w:rPr>
+        <w:t xml:space="preserve"> Johnson, GSK and Lego.</w:t>
+      </w:r>
+    </w:p>
+    <w:p>
+      <w:pPr>
+        <w:pStyle w:val="normal0"/>
+        <w:spacing w:line="240" w:lineRule="auto"/>
+        <w:rPr>
+          <w:rFonts w:ascii="Times New Roman" w:eastAsia="Times New Roman" w:hAnsi="Times New Roman" w:cs="Times New Roman"/>
+          <w:sz w:val="24"/>
+          <w:szCs w:val="24"/>
+        </w:rPr>
       </w:pPr>
     </w:p>
     <w:p>
@@ -801,8 +934,6 @@
         <w:pStyle w:val="normal0"/>
         <w:spacing w:line="240" w:lineRule="auto"/>
         <w:jc w:val="center"/>
-      </w:pPr>
-      <w:r>
         <w:rPr>
           <w:rFonts w:ascii="Times New Roman" w:eastAsia="Times New Roman" w:hAnsi="Times New Roman" w:cs="Times New Roman"/>
           <w:b/>
@@ -810,6 +941,15 @@
           <w:szCs w:val="24"/>
           <w:u w:val="single"/>
         </w:rPr>
+      </w:pPr>
+      <w:r>
+        <w:rPr>
+          <w:rFonts w:ascii="Times New Roman" w:eastAsia="Times New Roman" w:hAnsi="Times New Roman" w:cs="Times New Roman"/>
+          <w:b/>
+          <w:sz w:val="24"/>
+          <w:szCs w:val="24"/>
+          <w:u w:val="single"/>
+        </w:rPr>
         <w:t>Computer skills</w:t>
       </w:r>
     </w:p>
@@ -817,16 +957,17 @@
       <w:pPr>
         <w:pStyle w:val="normal0"/>
         <w:spacing w:line="240" w:lineRule="auto"/>
-      </w:pPr>
-    </w:p>
-    <w:p>
-      <w:pPr>
-        <w:pStyle w:val="normal0"/>
-        <w:spacing w:line="240" w:lineRule="auto"/>
+        <w:rPr>
+          <w:rFonts w:ascii="Times New Roman" w:eastAsia="Times New Roman" w:hAnsi="Times New Roman" w:cs="Times New Roman"/>
+          <w:b/>
+          <w:sz w:val="24"/>
+          <w:szCs w:val="24"/>
+          <w:u w:val="single"/>
+        </w:rPr>
         <w:sectPr>
           <w:type w:val="continuous"/>
           <w:pgSz w:w="11909" w:h="16834"/>
-          <w:pgMar w:top="1440" w:right="1440" w:bottom="1440" w:left="1440" w:header="720" w:footer="720" w:gutter="0"/>
+          <w:pgMar w:top="1440" w:right="1440" w:bottom="1440" w:left="1440" w:header="0" w:footer="720" w:gutter="0"/>
           <w:cols w:space="720"/>
         </w:sectPr>
       </w:pPr>
@@ -995,10 +1136,43 @@
           <w:sz w:val="24"/>
           <w:szCs w:val="24"/>
         </w:rPr>
+        <w:t>Django</w:t>
+      </w:r>
+      <w:proofErr w:type="spellEnd"/>
+    </w:p>
+    <w:p>
+      <w:pPr>
+        <w:pStyle w:val="normal0"/>
+        <w:numPr>
+          <w:ilvl w:val="0"/>
+          <w:numId w:val="4"/>
+        </w:numPr>
+        <w:spacing w:line="240" w:lineRule="auto"/>
+        <w:ind w:hanging="360"/>
+        <w:contextualSpacing/>
+        <w:rPr>
+          <w:rFonts w:ascii="Times New Roman" w:eastAsia="Times New Roman" w:hAnsi="Times New Roman" w:cs="Times New Roman"/>
+        </w:rPr>
+      </w:pPr>
+      <w:proofErr w:type="spellStart"/>
+      <w:r>
+        <w:rPr>
+          <w:rFonts w:ascii="Times New Roman" w:eastAsia="Times New Roman" w:hAnsi="Times New Roman" w:cs="Times New Roman"/>
+          <w:sz w:val="24"/>
+          <w:szCs w:val="24"/>
+        </w:rPr>
         <w:lastRenderedPageBreak/>
         <w:t>Django</w:t>
       </w:r>
       <w:proofErr w:type="spellEnd"/>
+      <w:r>
+        <w:rPr>
+          <w:rFonts w:ascii="Times New Roman" w:eastAsia="Times New Roman" w:hAnsi="Times New Roman" w:cs="Times New Roman"/>
+          <w:sz w:val="24"/>
+          <w:szCs w:val="24"/>
+        </w:rPr>
+        <w:t xml:space="preserve"> Rest Framework</w:t>
+      </w:r>
     </w:p>
     <w:p>
       <w:pPr>
@@ -1014,23 +1188,13 @@
           <w:rFonts w:ascii="Times New Roman" w:eastAsia="Times New Roman" w:hAnsi="Times New Roman" w:cs="Times New Roman"/>
         </w:rPr>
       </w:pPr>
-      <w:proofErr w:type="spellStart"/>
-      <w:r>
-        <w:rPr>
-          <w:rFonts w:ascii="Times New Roman" w:eastAsia="Times New Roman" w:hAnsi="Times New Roman" w:cs="Times New Roman"/>
-          <w:sz w:val="24"/>
-          <w:szCs w:val="24"/>
-        </w:rPr>
-        <w:t>Django</w:t>
-      </w:r>
-      <w:proofErr w:type="spellEnd"/>
-      <w:r>
-        <w:rPr>
-          <w:rFonts w:ascii="Times New Roman" w:eastAsia="Times New Roman" w:hAnsi="Times New Roman" w:cs="Times New Roman"/>
-          <w:sz w:val="24"/>
-          <w:szCs w:val="24"/>
-        </w:rPr>
-        <w:t xml:space="preserve"> Rest Framework</w:t>
+      <w:r>
+        <w:rPr>
+          <w:rFonts w:ascii="Times New Roman" w:eastAsia="Times New Roman" w:hAnsi="Times New Roman" w:cs="Times New Roman"/>
+          <w:sz w:val="24"/>
+          <w:szCs w:val="24"/>
+        </w:rPr>
+        <w:t>C++</w:t>
       </w:r>
     </w:p>
     <w:p>
@@ -1053,7 +1217,7 @@
           <w:sz w:val="24"/>
           <w:szCs w:val="24"/>
         </w:rPr>
-        <w:t>C++</w:t>
+        <w:t>HTML 5</w:t>
       </w:r>
     </w:p>
     <w:p>
@@ -1076,29 +1240,6 @@
           <w:sz w:val="24"/>
           <w:szCs w:val="24"/>
         </w:rPr>
-        <w:t>HTML 5</w:t>
-      </w:r>
-    </w:p>
-    <w:p>
-      <w:pPr>
-        <w:pStyle w:val="normal0"/>
-        <w:numPr>
-          <w:ilvl w:val="0"/>
-          <w:numId w:val="4"/>
-        </w:numPr>
-        <w:spacing w:line="240" w:lineRule="auto"/>
-        <w:ind w:hanging="360"/>
-        <w:contextualSpacing/>
-        <w:rPr>
-          <w:rFonts w:ascii="Times New Roman" w:eastAsia="Times New Roman" w:hAnsi="Times New Roman" w:cs="Times New Roman"/>
-        </w:rPr>
-      </w:pPr>
-      <w:r>
-        <w:rPr>
-          <w:rFonts w:ascii="Times New Roman" w:eastAsia="Times New Roman" w:hAnsi="Times New Roman" w:cs="Times New Roman"/>
-          <w:sz w:val="24"/>
-          <w:szCs w:val="24"/>
-        </w:rPr>
         <w:t>SASS/CSS/SCSS</w:t>
       </w:r>
     </w:p>
@@ -1106,14 +1247,37 @@
       <w:pPr>
         <w:pStyle w:val="normal0"/>
         <w:spacing w:line="240" w:lineRule="auto"/>
-        <w:contextualSpacing/>
-        <w:rPr>
-          <w:rFonts w:ascii="Times New Roman" w:eastAsia="Times New Roman" w:hAnsi="Times New Roman" w:cs="Times New Roman"/>
+        <w:rPr>
+          <w:rFonts w:ascii="Times New Roman" w:eastAsia="Times New Roman" w:hAnsi="Times New Roman" w:cs="Times New Roman"/>
+          <w:sz w:val="24"/>
+          <w:szCs w:val="24"/>
+        </w:rPr>
+      </w:pPr>
+    </w:p>
+    <w:p>
+      <w:pPr>
+        <w:pStyle w:val="normal0"/>
+        <w:spacing w:line="240" w:lineRule="auto"/>
+        <w:rPr>
+          <w:rFonts w:ascii="Times New Roman" w:eastAsia="Times New Roman" w:hAnsi="Times New Roman" w:cs="Times New Roman"/>
+          <w:sz w:val="24"/>
+          <w:szCs w:val="24"/>
+        </w:rPr>
+      </w:pPr>
+    </w:p>
+    <w:p>
+      <w:pPr>
+        <w:pStyle w:val="normal0"/>
+        <w:spacing w:line="240" w:lineRule="auto"/>
+        <w:rPr>
+          <w:rFonts w:ascii="Times New Roman" w:eastAsia="Times New Roman" w:hAnsi="Times New Roman" w:cs="Times New Roman"/>
+          <w:sz w:val="24"/>
+          <w:szCs w:val="24"/>
         </w:rPr>
         <w:sectPr>
           <w:type w:val="continuous"/>
           <w:pgSz w:w="11909" w:h="16834"/>
-          <w:pgMar w:top="1440" w:right="1440" w:bottom="1440" w:left="1440" w:header="720" w:footer="720" w:gutter="0"/>
+          <w:pgMar w:top="1440" w:right="1440" w:bottom="1440" w:left="1440" w:header="0" w:footer="720" w:gutter="0"/>
           <w:cols w:num="2" w:space="720" w:equalWidth="0">
             <w:col w:w="4152" w:space="720"/>
             <w:col w:w="4152" w:space="0"/>
@@ -1138,12 +1302,509 @@
     <w:p>
       <w:pPr>
         <w:pStyle w:val="normal0"/>
+        <w:spacing w:line="240" w:lineRule="auto"/>
+        <w:jc w:val="center"/>
+        <w:rPr>
+          <w:rFonts w:ascii="Times New Roman" w:eastAsia="Times New Roman" w:hAnsi="Times New Roman" w:cs="Times New Roman"/>
+          <w:b/>
+          <w:sz w:val="24"/>
+          <w:szCs w:val="24"/>
+          <w:u w:val="single"/>
+        </w:rPr>
+      </w:pPr>
+    </w:p>
+    <w:p>
+      <w:pPr>
+        <w:pStyle w:val="normal0"/>
+        <w:spacing w:line="240" w:lineRule="auto"/>
+        <w:jc w:val="center"/>
+        <w:rPr>
+          <w:rFonts w:ascii="Times New Roman" w:eastAsia="Times New Roman" w:hAnsi="Times New Roman" w:cs="Times New Roman"/>
+          <w:b/>
+          <w:sz w:val="24"/>
+          <w:szCs w:val="24"/>
+          <w:u w:val="single"/>
+        </w:rPr>
+      </w:pPr>
+    </w:p>
+    <w:p>
+      <w:pPr>
+        <w:pStyle w:val="normal0"/>
+        <w:spacing w:line="240" w:lineRule="auto"/>
+        <w:jc w:val="center"/>
+        <w:rPr>
+          <w:rFonts w:ascii="Times New Roman" w:eastAsia="Times New Roman" w:hAnsi="Times New Roman" w:cs="Times New Roman"/>
+          <w:b/>
+          <w:sz w:val="24"/>
+          <w:szCs w:val="24"/>
+          <w:u w:val="single"/>
+        </w:rPr>
+      </w:pPr>
+    </w:p>
+    <w:p>
+      <w:pPr>
+        <w:pStyle w:val="normal0"/>
+        <w:spacing w:line="240" w:lineRule="auto"/>
+        <w:jc w:val="center"/>
+        <w:rPr>
+          <w:rFonts w:ascii="Times New Roman" w:eastAsia="Times New Roman" w:hAnsi="Times New Roman" w:cs="Times New Roman"/>
+          <w:b/>
+          <w:sz w:val="24"/>
+          <w:szCs w:val="24"/>
+          <w:u w:val="single"/>
+        </w:rPr>
+      </w:pPr>
+    </w:p>
+    <w:p>
+      <w:pPr>
+        <w:pStyle w:val="normal0"/>
+        <w:spacing w:line="240" w:lineRule="auto"/>
+        <w:jc w:val="center"/>
+        <w:rPr>
+          <w:rFonts w:ascii="Times New Roman" w:eastAsia="Times New Roman" w:hAnsi="Times New Roman" w:cs="Times New Roman"/>
+          <w:b/>
+          <w:sz w:val="24"/>
+          <w:szCs w:val="24"/>
+          <w:u w:val="single"/>
+        </w:rPr>
+      </w:pPr>
+    </w:p>
+    <w:p>
+      <w:pPr>
+        <w:pStyle w:val="normal0"/>
+        <w:spacing w:line="240" w:lineRule="auto"/>
+        <w:jc w:val="center"/>
+        <w:rPr>
+          <w:rFonts w:ascii="Times New Roman" w:eastAsia="Times New Roman" w:hAnsi="Times New Roman" w:cs="Times New Roman"/>
+          <w:b/>
+          <w:sz w:val="24"/>
+          <w:szCs w:val="24"/>
+          <w:u w:val="single"/>
+        </w:rPr>
+      </w:pPr>
+    </w:p>
+    <w:p>
+      <w:pPr>
+        <w:pStyle w:val="normal0"/>
+        <w:spacing w:line="240" w:lineRule="auto"/>
+        <w:jc w:val="center"/>
+        <w:rPr>
+          <w:rFonts w:ascii="Times New Roman" w:eastAsia="Times New Roman" w:hAnsi="Times New Roman" w:cs="Times New Roman"/>
+          <w:b/>
+          <w:sz w:val="24"/>
+          <w:szCs w:val="24"/>
+          <w:u w:val="single"/>
+        </w:rPr>
+      </w:pPr>
+      <w:r>
+        <w:rPr>
+          <w:rFonts w:ascii="Times New Roman" w:eastAsia="Times New Roman" w:hAnsi="Times New Roman" w:cs="Times New Roman"/>
+          <w:b/>
+          <w:sz w:val="24"/>
+          <w:szCs w:val="24"/>
+          <w:u w:val="single"/>
+        </w:rPr>
+        <w:lastRenderedPageBreak/>
+        <w:t>Education</w:t>
+      </w:r>
+    </w:p>
+    <w:p>
+      <w:pPr>
+        <w:pStyle w:val="normal0"/>
+        <w:spacing w:line="240" w:lineRule="auto"/>
+        <w:rPr>
+          <w:rFonts w:ascii="Times New Roman" w:eastAsia="Times New Roman" w:hAnsi="Times New Roman" w:cs="Times New Roman"/>
+          <w:sz w:val="24"/>
+          <w:szCs w:val="24"/>
+        </w:rPr>
+      </w:pPr>
+      <w:r>
+        <w:rPr>
+          <w:rFonts w:ascii="Times New Roman" w:eastAsia="Times New Roman" w:hAnsi="Times New Roman" w:cs="Times New Roman"/>
+          <w:sz w:val="24"/>
+          <w:szCs w:val="24"/>
+        </w:rPr>
+        <w:t xml:space="preserve"> </w:t>
+      </w:r>
+    </w:p>
+    <w:p>
+      <w:pPr>
+        <w:pStyle w:val="normal0"/>
+        <w:spacing w:line="240" w:lineRule="auto"/>
+        <w:jc w:val="center"/>
+        <w:rPr>
+          <w:rFonts w:ascii="Times New Roman" w:eastAsia="Times New Roman" w:hAnsi="Times New Roman" w:cs="Times New Roman"/>
+          <w:b/>
+          <w:sz w:val="24"/>
+          <w:szCs w:val="24"/>
+        </w:rPr>
+      </w:pPr>
+      <w:r>
+        <w:rPr>
+          <w:rFonts w:ascii="Times New Roman" w:eastAsia="Times New Roman" w:hAnsi="Times New Roman" w:cs="Times New Roman"/>
+          <w:b/>
+          <w:sz w:val="24"/>
+          <w:szCs w:val="24"/>
+        </w:rPr>
+        <w:t xml:space="preserve">University of </w:t>
+      </w:r>
+      <w:proofErr w:type="spellStart"/>
+      <w:r>
+        <w:rPr>
+          <w:rFonts w:ascii="Times New Roman" w:eastAsia="Times New Roman" w:hAnsi="Times New Roman" w:cs="Times New Roman"/>
+          <w:b/>
+          <w:sz w:val="24"/>
+          <w:szCs w:val="24"/>
+        </w:rPr>
+        <w:t>Teeside</w:t>
+      </w:r>
+      <w:proofErr w:type="spellEnd"/>
+    </w:p>
+    <w:p>
+      <w:pPr>
+        <w:pStyle w:val="normal0"/>
+        <w:spacing w:line="240" w:lineRule="auto"/>
+        <w:rPr>
+          <w:rFonts w:ascii="Times New Roman" w:eastAsia="Times New Roman" w:hAnsi="Times New Roman" w:cs="Times New Roman"/>
+          <w:sz w:val="24"/>
+          <w:szCs w:val="24"/>
+        </w:rPr>
+      </w:pPr>
+      <w:r>
+        <w:rPr>
+          <w:rFonts w:ascii="Times New Roman" w:eastAsia="Times New Roman" w:hAnsi="Times New Roman" w:cs="Times New Roman"/>
+          <w:sz w:val="24"/>
+          <w:szCs w:val="24"/>
+        </w:rPr>
+        <w:t xml:space="preserve"> </w:t>
+      </w:r>
+      <w:proofErr w:type="spellStart"/>
+      <w:r>
+        <w:rPr>
+          <w:rFonts w:ascii="Times New Roman" w:eastAsia="Times New Roman" w:hAnsi="Times New Roman" w:cs="Times New Roman"/>
+          <w:sz w:val="24"/>
+          <w:szCs w:val="24"/>
+        </w:rPr>
+        <w:t>Bsc</w:t>
+      </w:r>
+      <w:proofErr w:type="spellEnd"/>
+      <w:r>
+        <w:rPr>
+          <w:rFonts w:ascii="Times New Roman" w:eastAsia="Times New Roman" w:hAnsi="Times New Roman" w:cs="Times New Roman"/>
+          <w:sz w:val="24"/>
+          <w:szCs w:val="24"/>
+        </w:rPr>
+        <w:t xml:space="preserve"> Computer Science (pass)                                                </w:t>
+      </w:r>
+      <w:r>
+        <w:rPr>
+          <w:rFonts w:ascii="Times New Roman" w:eastAsia="Times New Roman" w:hAnsi="Times New Roman" w:cs="Times New Roman"/>
+          <w:sz w:val="24"/>
+          <w:szCs w:val="24"/>
+        </w:rPr>
+        <w:tab/>
+        <w:t>​November 2006 - June 2010</w:t>
+      </w:r>
+    </w:p>
+    <w:p>
+      <w:pPr>
+        <w:pStyle w:val="normal0"/>
+        <w:numPr>
+          <w:ilvl w:val="0"/>
+          <w:numId w:val="3"/>
+        </w:numPr>
+        <w:spacing w:line="240" w:lineRule="auto"/>
+        <w:ind w:hanging="360"/>
+        <w:contextualSpacing/>
+        <w:rPr>
+          <w:rFonts w:ascii="Times New Roman" w:eastAsia="Times New Roman" w:hAnsi="Times New Roman" w:cs="Times New Roman"/>
+        </w:rPr>
+      </w:pPr>
+      <w:r>
+        <w:rPr>
+          <w:rFonts w:ascii="Times New Roman" w:eastAsia="Times New Roman" w:hAnsi="Times New Roman" w:cs="Times New Roman"/>
+          <w:sz w:val="24"/>
+          <w:szCs w:val="24"/>
+        </w:rPr>
+        <w:t xml:space="preserve">Windows </w:t>
+      </w:r>
+      <w:proofErr w:type="spellStart"/>
+      <w:r>
+        <w:rPr>
+          <w:rFonts w:ascii="Times New Roman" w:eastAsia="Times New Roman" w:hAnsi="Times New Roman" w:cs="Times New Roman"/>
+          <w:sz w:val="24"/>
+          <w:szCs w:val="24"/>
+        </w:rPr>
+        <w:t>gui</w:t>
+      </w:r>
+      <w:proofErr w:type="spellEnd"/>
+      <w:r>
+        <w:rPr>
+          <w:rFonts w:ascii="Times New Roman" w:eastAsia="Times New Roman" w:hAnsi="Times New Roman" w:cs="Times New Roman"/>
+          <w:sz w:val="24"/>
+          <w:szCs w:val="24"/>
+        </w:rPr>
+        <w:t xml:space="preserve"> programming (C#)</w:t>
+      </w:r>
+    </w:p>
+    <w:p>
+      <w:pPr>
+        <w:pStyle w:val="normal0"/>
+        <w:numPr>
+          <w:ilvl w:val="0"/>
+          <w:numId w:val="3"/>
+        </w:numPr>
+        <w:spacing w:line="240" w:lineRule="auto"/>
+        <w:ind w:hanging="360"/>
+        <w:contextualSpacing/>
+        <w:rPr>
+          <w:rFonts w:ascii="Times New Roman" w:eastAsia="Times New Roman" w:hAnsi="Times New Roman" w:cs="Times New Roman"/>
+        </w:rPr>
+      </w:pPr>
+      <w:r>
+        <w:rPr>
+          <w:rFonts w:ascii="Times New Roman" w:eastAsia="Times New Roman" w:hAnsi="Times New Roman" w:cs="Times New Roman"/>
+          <w:sz w:val="24"/>
+          <w:szCs w:val="24"/>
+        </w:rPr>
+        <w:t>Computer programming (C++)</w:t>
+      </w:r>
+    </w:p>
+    <w:p>
+      <w:pPr>
+        <w:pStyle w:val="normal0"/>
+        <w:numPr>
+          <w:ilvl w:val="0"/>
+          <w:numId w:val="3"/>
+        </w:numPr>
+        <w:spacing w:line="240" w:lineRule="auto"/>
+        <w:ind w:hanging="360"/>
+        <w:contextualSpacing/>
+        <w:rPr>
+          <w:rFonts w:ascii="Times New Roman" w:eastAsia="Times New Roman" w:hAnsi="Times New Roman" w:cs="Times New Roman"/>
+        </w:rPr>
+      </w:pPr>
+      <w:r>
+        <w:rPr>
+          <w:rFonts w:ascii="Times New Roman" w:eastAsia="Times New Roman" w:hAnsi="Times New Roman" w:cs="Times New Roman"/>
+          <w:sz w:val="24"/>
+          <w:szCs w:val="24"/>
+        </w:rPr>
+        <w:t>Systems Design</w:t>
+      </w:r>
+    </w:p>
+    <w:p>
+      <w:pPr>
+        <w:pStyle w:val="normal0"/>
+        <w:numPr>
+          <w:ilvl w:val="0"/>
+          <w:numId w:val="3"/>
+        </w:numPr>
+        <w:spacing w:line="240" w:lineRule="auto"/>
+        <w:ind w:hanging="360"/>
+        <w:contextualSpacing/>
+        <w:rPr>
+          <w:rFonts w:ascii="Times New Roman" w:eastAsia="Times New Roman" w:hAnsi="Times New Roman" w:cs="Times New Roman"/>
+        </w:rPr>
+      </w:pPr>
+      <w:r>
+        <w:rPr>
+          <w:rFonts w:ascii="Times New Roman" w:eastAsia="Times New Roman" w:hAnsi="Times New Roman" w:cs="Times New Roman"/>
+          <w:sz w:val="24"/>
+          <w:szCs w:val="24"/>
+        </w:rPr>
+        <w:t>Professional Studies</w:t>
+      </w:r>
+    </w:p>
+    <w:p>
+      <w:pPr>
+        <w:pStyle w:val="normal0"/>
+        <w:numPr>
+          <w:ilvl w:val="0"/>
+          <w:numId w:val="3"/>
+        </w:numPr>
+        <w:spacing w:line="240" w:lineRule="auto"/>
+        <w:ind w:hanging="360"/>
+        <w:contextualSpacing/>
+        <w:rPr>
+          <w:rFonts w:ascii="Times New Roman" w:eastAsia="Times New Roman" w:hAnsi="Times New Roman" w:cs="Times New Roman"/>
+        </w:rPr>
+      </w:pPr>
+      <w:r>
+        <w:rPr>
+          <w:rFonts w:ascii="Times New Roman" w:eastAsia="Times New Roman" w:hAnsi="Times New Roman" w:cs="Times New Roman"/>
+          <w:sz w:val="24"/>
+          <w:szCs w:val="24"/>
+        </w:rPr>
+        <w:t>Artificial Intelligence (Lisp)</w:t>
+      </w:r>
+    </w:p>
+    <w:p>
+      <w:pPr>
+        <w:pStyle w:val="normal0"/>
+        <w:numPr>
+          <w:ilvl w:val="0"/>
+          <w:numId w:val="3"/>
+        </w:numPr>
+        <w:spacing w:line="240" w:lineRule="auto"/>
+        <w:ind w:hanging="360"/>
+        <w:contextualSpacing/>
+        <w:rPr>
+          <w:rFonts w:ascii="Times New Roman" w:eastAsia="Times New Roman" w:hAnsi="Times New Roman" w:cs="Times New Roman"/>
+        </w:rPr>
+      </w:pPr>
+      <w:r>
+        <w:rPr>
+          <w:rFonts w:ascii="Times New Roman" w:eastAsia="Times New Roman" w:hAnsi="Times New Roman" w:cs="Times New Roman"/>
+          <w:sz w:val="24"/>
+          <w:szCs w:val="24"/>
+        </w:rPr>
+        <w:t>Operating Systems</w:t>
+      </w:r>
+    </w:p>
+    <w:p>
+      <w:pPr>
+        <w:pStyle w:val="normal0"/>
+        <w:numPr>
+          <w:ilvl w:val="0"/>
+          <w:numId w:val="3"/>
+        </w:numPr>
+        <w:spacing w:line="240" w:lineRule="auto"/>
+        <w:ind w:hanging="360"/>
+        <w:contextualSpacing/>
+        <w:rPr>
+          <w:rFonts w:ascii="Times New Roman" w:eastAsia="Times New Roman" w:hAnsi="Times New Roman" w:cs="Times New Roman"/>
+        </w:rPr>
+      </w:pPr>
+      <w:r>
+        <w:rPr>
+          <w:rFonts w:ascii="Times New Roman" w:eastAsia="Times New Roman" w:hAnsi="Times New Roman" w:cs="Times New Roman"/>
+          <w:sz w:val="24"/>
+          <w:szCs w:val="24"/>
+        </w:rPr>
+        <w:t>Computing Math</w:t>
+      </w:r>
+    </w:p>
+    <w:p>
+      <w:pPr>
+        <w:pStyle w:val="normal0"/>
+        <w:numPr>
+          <w:ilvl w:val="0"/>
+          <w:numId w:val="3"/>
+        </w:numPr>
+        <w:spacing w:line="240" w:lineRule="auto"/>
+        <w:ind w:hanging="360"/>
+        <w:contextualSpacing/>
+        <w:rPr>
+          <w:rFonts w:ascii="Times New Roman" w:eastAsia="Times New Roman" w:hAnsi="Times New Roman" w:cs="Times New Roman"/>
+        </w:rPr>
+      </w:pPr>
+      <w:r>
+        <w:rPr>
+          <w:rFonts w:ascii="Times New Roman" w:eastAsia="Times New Roman" w:hAnsi="Times New Roman" w:cs="Times New Roman"/>
+          <w:sz w:val="24"/>
+          <w:szCs w:val="24"/>
+        </w:rPr>
+        <w:t>Algorithms and Data structures(C &amp; C++)</w:t>
+      </w:r>
+    </w:p>
+    <w:p>
+      <w:pPr>
+        <w:pStyle w:val="normal0"/>
+        <w:spacing w:line="240" w:lineRule="auto"/>
+        <w:rPr>
+          <w:rFonts w:ascii="Times New Roman" w:eastAsia="Times New Roman" w:hAnsi="Times New Roman" w:cs="Times New Roman"/>
+          <w:sz w:val="24"/>
+          <w:szCs w:val="24"/>
+        </w:rPr>
+      </w:pPr>
+    </w:p>
+    <w:p>
+      <w:pPr>
+        <w:pStyle w:val="normal0"/>
+        <w:spacing w:line="240" w:lineRule="auto"/>
+        <w:rPr>
+          <w:rFonts w:ascii="Times New Roman" w:eastAsia="Times New Roman" w:hAnsi="Times New Roman" w:cs="Times New Roman"/>
+          <w:sz w:val="24"/>
+          <w:szCs w:val="24"/>
+        </w:rPr>
+      </w:pPr>
+    </w:p>
+    <w:p>
+      <w:pPr>
+        <w:pStyle w:val="normal0"/>
+        <w:spacing w:line="240" w:lineRule="auto"/>
+        <w:rPr>
+          <w:rFonts w:ascii="Times New Roman" w:eastAsia="Times New Roman" w:hAnsi="Times New Roman" w:cs="Times New Roman"/>
+          <w:sz w:val="24"/>
+          <w:szCs w:val="24"/>
+        </w:rPr>
+      </w:pPr>
+    </w:p>
+    <w:p>
+      <w:pPr>
+        <w:pStyle w:val="normal0"/>
+        <w:spacing w:line="240" w:lineRule="auto"/>
+        <w:rPr>
+          <w:rFonts w:ascii="Times New Roman" w:eastAsia="Times New Roman" w:hAnsi="Times New Roman" w:cs="Times New Roman"/>
+          <w:sz w:val="24"/>
+          <w:szCs w:val="24"/>
+        </w:rPr>
+      </w:pPr>
+    </w:p>
+    <w:p>
+      <w:pPr>
+        <w:pStyle w:val="normal0"/>
+        <w:spacing w:line="240" w:lineRule="auto"/>
+        <w:rPr>
+          <w:rFonts w:ascii="Times New Roman" w:eastAsia="Times New Roman" w:hAnsi="Times New Roman" w:cs="Times New Roman"/>
+          <w:sz w:val="24"/>
+          <w:szCs w:val="24"/>
+        </w:rPr>
+      </w:pPr>
+    </w:p>
+    <w:p>
+      <w:pPr>
+        <w:pStyle w:val="normal0"/>
+        <w:spacing w:line="240" w:lineRule="auto"/>
+        <w:rPr>
+          <w:rFonts w:ascii="Times New Roman" w:eastAsia="Times New Roman" w:hAnsi="Times New Roman" w:cs="Times New Roman"/>
+          <w:sz w:val="24"/>
+          <w:szCs w:val="24"/>
+        </w:rPr>
+      </w:pPr>
+    </w:p>
+    <w:p>
+      <w:pPr>
+        <w:pStyle w:val="normal0"/>
+        <w:spacing w:line="240" w:lineRule="auto"/>
+        <w:rPr>
+          <w:rFonts w:ascii="Times New Roman" w:eastAsia="Times New Roman" w:hAnsi="Times New Roman" w:cs="Times New Roman"/>
+          <w:sz w:val="24"/>
+          <w:szCs w:val="24"/>
+        </w:rPr>
+      </w:pPr>
+    </w:p>
+    <w:p>
+      <w:pPr>
+        <w:pStyle w:val="normal0"/>
+        <w:spacing w:line="240" w:lineRule="auto"/>
+        <w:rPr>
+          <w:rFonts w:ascii="Times New Roman" w:eastAsia="Times New Roman" w:hAnsi="Times New Roman" w:cs="Times New Roman"/>
+          <w:sz w:val="24"/>
+          <w:szCs w:val="24"/>
+        </w:rPr>
+      </w:pPr>
+    </w:p>
+    <w:p>
+      <w:pPr>
+        <w:pStyle w:val="normal0"/>
       </w:pPr>
     </w:p>
     <w:sectPr>
       <w:type w:val="continuous"/>
       <w:pgSz w:w="11909" w:h="16834"/>
-      <w:pgMar w:top="1440" w:right="1440" w:bottom="1440" w:left="1440" w:header="720" w:footer="720" w:gutter="0"/>
+      <w:pgMar w:top="1440" w:right="1440" w:bottom="1440" w:left="1440" w:header="0" w:footer="720" w:gutter="0"/>
       <w:cols w:space="720"/>
     </w:sectPr>
   </w:body>
@@ -1153,9 +1814,9 @@
 <file path=word/numbering.xml><?xml version="1.0" encoding="utf-8"?>
 <w:numbering xmlns:ve="http://schemas.openxmlformats.org/markup-compatibility/2006" xmlns:o="urn:schemas-microsoft-com:office:office" xmlns:r="http://schemas.openxmlformats.org/officeDocument/2006/relationships" xmlns:m="http://schemas.openxmlformats.org/officeDocument/2006/math" xmlns:v="urn:schemas-microsoft-com:vml" xmlns:wp="http://schemas.openxmlformats.org/drawingml/2006/wordprocessingDrawing" xmlns:w10="urn:schemas-microsoft-com:office:word" xmlns:w="http://schemas.openxmlformats.org/wordprocessingml/2006/main" xmlns:wne="http://schemas.microsoft.com/office/word/2006/wordml">
   <w:abstractNum w:abstractNumId="0">
-    <w:nsid w:val="0B6139AB"/>
+    <w:nsid w:val="2AEE388B"/>
     <w:multiLevelType w:val="multilevel"/>
-    <w:tmpl w:val="BEDE0312"/>
+    <w:tmpl w:val="B4524080"/>
     <w:lvl w:ilvl="0">
       <w:start w:val="1"/>
       <w:numFmt w:val="bullet"/>
@@ -1268,9 +1929,9 @@
     </w:lvl>
   </w:abstractNum>
   <w:abstractNum w:abstractNumId="1">
-    <w:nsid w:val="24591932"/>
+    <w:nsid w:val="4C94059E"/>
     <w:multiLevelType w:val="multilevel"/>
-    <w:tmpl w:val="A47A7EE0"/>
+    <w:tmpl w:val="6A6AFED0"/>
     <w:lvl w:ilvl="0">
       <w:start w:val="1"/>
       <w:numFmt w:val="bullet"/>
@@ -1383,9 +2044,9 @@
     </w:lvl>
   </w:abstractNum>
   <w:abstractNum w:abstractNumId="2">
-    <w:nsid w:val="336906A5"/>
+    <w:nsid w:val="621913EB"/>
     <w:multiLevelType w:val="multilevel"/>
-    <w:tmpl w:val="2AE05462"/>
+    <w:tmpl w:val="869CADD0"/>
     <w:lvl w:ilvl="0">
       <w:start w:val="1"/>
       <w:numFmt w:val="bullet"/>
@@ -1498,9 +2159,9 @@
     </w:lvl>
   </w:abstractNum>
   <w:abstractNum w:abstractNumId="3">
-    <w:nsid w:val="71302158"/>
+    <w:nsid w:val="7D7E2B1D"/>
     <w:multiLevelType w:val="multilevel"/>
-    <w:tmpl w:val="D24E9ECC"/>
+    <w:tmpl w:val="864CB61E"/>
     <w:lvl w:ilvl="0">
       <w:start w:val="1"/>
       <w:numFmt w:val="bullet"/>
@@ -1613,16 +2274,16 @@
     </w:lvl>
   </w:abstractNum>
   <w:num w:numId="1">
+    <w:abstractNumId w:val="3"/>
+  </w:num>
+  <w:num w:numId="2">
     <w:abstractNumId w:val="0"/>
   </w:num>
-  <w:num w:numId="2">
-    <w:abstractNumId w:val="1"/>
-  </w:num>
   <w:num w:numId="3">
-    <w:abstractNumId w:val="3"/>
+    <w:abstractNumId w:val="2"/>
   </w:num>
   <w:num w:numId="4">
-    <w:abstractNumId w:val="2"/>
+    <w:abstractNumId w:val="1"/>
   </w:num>
 </w:numbering>
 </file>
@@ -1636,11 +2297,18 @@
         <w:color w:val="000000"/>
         <w:sz w:val="22"/>
         <w:szCs w:val="22"/>
-        <w:lang w:val="en-GB" w:eastAsia="en-GB" w:bidi="ar-SA"/>
+        <w:lang w:val="en-US" w:eastAsia="en-US" w:bidi="ar-SA"/>
       </w:rPr>
     </w:rPrDefault>
     <w:pPrDefault>
       <w:pPr>
+        <w:pBdr>
+          <w:top w:val="nil"/>
+          <w:left w:val="nil"/>
+          <w:bottom w:val="nil"/>
+          <w:right w:val="nil"/>
+          <w:between w:val="nil"/>
+        </w:pBdr>
         <w:spacing w:line="276" w:lineRule="auto"/>
       </w:pPr>
     </w:pPrDefault>
@@ -1787,13 +2455,12 @@
   <w:style w:type="paragraph" w:default="1" w:styleId="Normal">
     <w:name w:val="Normal"/>
     <w:qFormat/>
-    <w:rsid w:val="0061479A"/>
   </w:style>
   <w:style w:type="paragraph" w:styleId="Heading1">
     <w:name w:val="heading 1"/>
     <w:basedOn w:val="normal0"/>
     <w:next w:val="normal0"/>
-    <w:rsid w:val="00B06D5A"/>
+    <w:rsid w:val="00803277"/>
     <w:pPr>
       <w:keepNext/>
       <w:keepLines/>
@@ -1810,7 +2477,7 @@
     <w:name w:val="heading 2"/>
     <w:basedOn w:val="normal0"/>
     <w:next w:val="normal0"/>
-    <w:rsid w:val="00B06D5A"/>
+    <w:rsid w:val="00803277"/>
     <w:pPr>
       <w:keepNext/>
       <w:keepLines/>
@@ -1827,7 +2494,7 @@
     <w:name w:val="heading 3"/>
     <w:basedOn w:val="normal0"/>
     <w:next w:val="normal0"/>
-    <w:rsid w:val="00B06D5A"/>
+    <w:rsid w:val="00803277"/>
     <w:pPr>
       <w:keepNext/>
       <w:keepLines/>
@@ -1845,7 +2512,7 @@
     <w:name w:val="heading 4"/>
     <w:basedOn w:val="normal0"/>
     <w:next w:val="normal0"/>
-    <w:rsid w:val="00B06D5A"/>
+    <w:rsid w:val="00803277"/>
     <w:pPr>
       <w:keepNext/>
       <w:keepLines/>
@@ -1863,7 +2530,7 @@
     <w:name w:val="heading 5"/>
     <w:basedOn w:val="normal0"/>
     <w:next w:val="normal0"/>
-    <w:rsid w:val="00B06D5A"/>
+    <w:rsid w:val="00803277"/>
     <w:pPr>
       <w:keepNext/>
       <w:keepLines/>
@@ -1879,7 +2546,7 @@
     <w:name w:val="heading 6"/>
     <w:basedOn w:val="normal0"/>
     <w:next w:val="normal0"/>
-    <w:rsid w:val="00B06D5A"/>
+    <w:rsid w:val="00803277"/>
     <w:pPr>
       <w:keepNext/>
       <w:keepLines/>
@@ -1922,13 +2589,13 @@
   </w:style>
   <w:style w:type="paragraph" w:customStyle="1" w:styleId="normal0">
     <w:name w:val="normal"/>
-    <w:rsid w:val="00B06D5A"/>
+    <w:rsid w:val="00803277"/>
   </w:style>
   <w:style w:type="paragraph" w:styleId="Title">
     <w:name w:val="Title"/>
     <w:basedOn w:val="normal0"/>
     <w:next w:val="normal0"/>
-    <w:rsid w:val="00B06D5A"/>
+    <w:rsid w:val="00803277"/>
     <w:pPr>
       <w:keepNext/>
       <w:keepLines/>
@@ -1944,7 +2611,7 @@
     <w:name w:val="Subtitle"/>
     <w:basedOn w:val="normal0"/>
     <w:next w:val="normal0"/>
-    <w:rsid w:val="00B06D5A"/>
+    <w:rsid w:val="00803277"/>
     <w:pPr>
       <w:keepNext/>
       <w:keepLines/>

</xml_diff>